<commit_message>
v0.4 - Mock Exam included
</commit_message>
<xml_diff>
--- a/Practical work - Customer Support.docx
+++ b/Practical work - Customer Support.docx
@@ -1582,6 +1582,8 @@
       <w:r>
         <w:br w:type="page"/>
       </w:r>
+      <w:bookmarkStart w:id="3" w:name="_GoBack"/>
+      <w:bookmarkEnd w:id="3"/>
     </w:p>
     <w:p>
       <w:pPr>
@@ -2404,7 +2406,6 @@
       <w:pPr>
         <w:jc w:val="center"/>
       </w:pPr>
-      <w:bookmarkStart w:id="3" w:name="_GoBack"/>
       <w:r>
         <w:t>Yes</w:t>
       </w:r>
@@ -2413,7 +2414,6 @@
         <w:t>No</w:t>
       </w:r>
     </w:p>
-    <w:bookmarkEnd w:id="3"/>
     <w:p/>
     <w:sectPr>
       <w:pgSz w:w="11906" w:h="16838"/>

</xml_diff>